<commit_message>
Filled in student information into cover sheets. Started of the brief.
</commit_message>
<xml_diff>
--- a/Assessment Cover Sheet Template 2023 - Complex Game Systems - Task 1.docx
+++ b/Assessment Cover Sheet Template 2023 - Complex Game Systems - Task 1.docx
@@ -118,7 +118,6 @@
             <w:placeholder>
               <w:docPart w:val="34DE06009A8440D8910CE7ECB689A1CE"/>
             </w:placeholder>
-            <w:showingPlcHdr/>
             <w:text/>
           </w:sdtPr>
           <w:sdtContent>
@@ -138,11 +137,11 @@
                 </w:pPr>
                 <w:r>
                   <w:rPr>
-                    <w:rStyle w:val="PlaceholderText"/>
+                    <w:rStyle w:val="Style1"/>
                     <w:sz w:val="20"/>
                     <w:szCs w:val="20"/>
                   </w:rPr>
-                  <w:t>Please enter your name.</w:t>
+                  <w:t>Connor Mills</w:t>
                 </w:r>
               </w:p>
             </w:tc>
@@ -186,7 +185,6 @@
             <w:placeholder>
               <w:docPart w:val="1533A172DCE44AEA8611F796E7EB2A6F"/>
             </w:placeholder>
-            <w:showingPlcHdr/>
             <w:text/>
           </w:sdtPr>
           <w:sdtEndPr>
@@ -211,11 +209,11 @@
                 </w:pPr>
                 <w:r>
                   <w:rPr>
-                    <w:rStyle w:val="PlaceholderText"/>
+                    <w:rStyle w:val="Style1"/>
                     <w:sz w:val="20"/>
                     <w:szCs w:val="20"/>
                   </w:rPr>
-                  <w:t>Please enter your student number.</w:t>
+                  <w:t>12563179</w:t>
                 </w:r>
               </w:p>
             </w:tc>
@@ -259,7 +257,6 @@
             <w:placeholder>
               <w:docPart w:val="831D2B9BE5B54B1288A274D02E9769D8"/>
             </w:placeholder>
-            <w:showingPlcHdr/>
             <w:text/>
           </w:sdtPr>
           <w:sdtContent>
@@ -278,19 +275,11 @@
                 </w:pPr>
                 <w:r>
                   <w:rPr>
-                    <w:rStyle w:val="PlaceholderText"/>
+                    <w:rStyle w:val="Style1"/>
                     <w:sz w:val="20"/>
                     <w:szCs w:val="20"/>
                   </w:rPr>
-                  <w:t>s######@students.aie</w:t>
-                </w:r>
-                <w:r>
-                  <w:rPr>
-                    <w:rStyle w:val="PlaceholderText"/>
-                    <w:sz w:val="20"/>
-                    <w:szCs w:val="20"/>
-                  </w:rPr>
-                  <w:t>.edu.au</w:t>
+                  <w:t>s182214@students.aie.edu.au</w:t>
                 </w:r>
               </w:p>
             </w:tc>
@@ -1297,7 +1286,7 @@
           </w:rPr>
           <w:id w:val="785697804"/>
           <w14:checkbox>
-            <w14:checked w14:val="0"/>
+            <w14:checked w14:val="1"/>
             <w14:checkedState w14:val="2612" w14:font="MS Gothic"/>
             <w14:uncheckedState w14:val="2610" w14:font="MS Gothic"/>
           </w14:checkbox>
@@ -1310,7 +1299,7 @@
               <w:sz w:val="36"/>
               <w:szCs w:val="20"/>
             </w:rPr>
-            <w:t>☐</w:t>
+            <w:t>☒</w:t>
           </w:r>
         </w:sdtContent>
       </w:sdt>
@@ -1435,23 +1424,16 @@
           <w:placeholder>
             <w:docPart w:val="37824B6515B040CD820D57A736B2628E"/>
           </w:placeholder>
-          <w:showingPlcHdr/>
           <w:text/>
         </w:sdtPr>
         <w:sdtContent>
           <w:r>
             <w:rPr>
-              <w:rStyle w:val="PlaceholderText"/>
-              <w:u w:val="single"/>
-            </w:rPr>
-            <w:t>Please enter you name</w:t>
-          </w:r>
-          <w:r>
-            <w:rPr>
-              <w:rStyle w:val="PlaceholderText"/>
-              <w:u w:val="single"/>
-            </w:rPr>
-            <w:t>.</w:t>
+              <w:rFonts w:ascii="Arial" w:hAnsi="Arial" w:cs="Arial"/>
+              <w:sz w:val="20"/>
+              <w:szCs w:val="20"/>
+            </w:rPr>
+            <w:t>Connor Mills</w:t>
           </w:r>
         </w:sdtContent>
       </w:sdt>
@@ -1483,16 +1465,16 @@
           <w:placeholder>
             <w:docPart w:val="7CD918A61358408BBC08448184835886"/>
           </w:placeholder>
-          <w:showingPlcHdr/>
           <w:text/>
         </w:sdtPr>
         <w:sdtContent>
           <w:r>
             <w:rPr>
-              <w:rStyle w:val="PlaceholderText"/>
-              <w:u w:val="single"/>
-            </w:rPr>
-            <w:t>Please enter the date</w:t>
+              <w:rFonts w:ascii="Arial" w:hAnsi="Arial" w:cs="Arial"/>
+              <w:sz w:val="20"/>
+              <w:szCs w:val="20"/>
+            </w:rPr>
+            <w:t>??/05/2023</w:t>
           </w:r>
         </w:sdtContent>
       </w:sdt>
@@ -2333,23 +2315,16 @@
           <w:placeholder>
             <w:docPart w:val="E19239B8EEFD44D6BEBD848008B77528"/>
           </w:placeholder>
-          <w:showingPlcHdr/>
           <w:text/>
         </w:sdtPr>
         <w:sdtContent>
           <w:r>
             <w:rPr>
-              <w:rStyle w:val="PlaceholderText"/>
-              <w:u w:val="single"/>
-            </w:rPr>
-            <w:t>Please enter you name</w:t>
-          </w:r>
-          <w:r>
-            <w:rPr>
-              <w:rStyle w:val="PlaceholderText"/>
-              <w:u w:val="single"/>
-            </w:rPr>
-            <w:t>.</w:t>
+              <w:rFonts w:ascii="Arial" w:hAnsi="Arial" w:cs="Arial"/>
+              <w:sz w:val="20"/>
+              <w:szCs w:val="20"/>
+            </w:rPr>
+            <w:t>Connor Mills</w:t>
           </w:r>
         </w:sdtContent>
       </w:sdt>
@@ -2381,16 +2356,16 @@
           <w:placeholder>
             <w:docPart w:val="BE42814F23D644009DE58EF37C8B8977"/>
           </w:placeholder>
-          <w:showingPlcHdr/>
           <w:text/>
         </w:sdtPr>
         <w:sdtContent>
           <w:r>
             <w:rPr>
-              <w:rStyle w:val="PlaceholderText"/>
-              <w:u w:val="single"/>
-            </w:rPr>
-            <w:t>Please enter the date</w:t>
+              <w:rFonts w:ascii="Arial" w:hAnsi="Arial" w:cs="Arial"/>
+              <w:sz w:val="20"/>
+              <w:szCs w:val="20"/>
+            </w:rPr>
+            <w:t>??/05/2023</w:t>
           </w:r>
         </w:sdtContent>
       </w:sdt>
@@ -5181,6 +5156,7 @@
     <w:rsidRoot w:val="00032B9A"/>
     <w:rsid w:val="00000301"/>
     <w:rsid w:val="00032B9A"/>
+    <w:rsid w:val="00084C8E"/>
     <w:rsid w:val="00275DBD"/>
     <w:rsid w:val="002939ED"/>
     <w:rsid w:val="002F3D37"/>
@@ -5193,6 +5169,7 @@
     <w:rsid w:val="008E1C59"/>
     <w:rsid w:val="009955CD"/>
     <w:rsid w:val="00AC353C"/>
+    <w:rsid w:val="00B17955"/>
     <w:rsid w:val="00BA12BB"/>
     <w:rsid w:val="00BD241D"/>
     <w:rsid w:val="00D566F3"/>
@@ -6353,30 +6330,6 @@
 </file>
 
 <file path=customXml/item1.xml><?xml version="1.0" encoding="utf-8"?>
-<p:properties xmlns:p="http://schemas.microsoft.com/office/2006/metadata/properties" xmlns:xsi="http://www.w3.org/2001/XMLSchema-instance" xmlns:pc="http://schemas.microsoft.com/office/infopath/2007/PartnerControls">
-  <documentManagement>
-    <TaxCatchAll xmlns="909427d9-e6ba-4e64-8878-6b7e8f484364" xsi:nil="true"/>
-    <lcf76f155ced4ddcb4097134ff3c332f xmlns="add2d6a7-7b55-4edd-8dbd-866f496cca7c">
-      <Terms xmlns="http://schemas.microsoft.com/office/infopath/2007/PartnerControls"/>
-    </lcf76f155ced4ddcb4097134ff3c332f>
-  </documentManagement>
-</p:properties>
-</file>
-
-<file path=customXml/item2.xml><?xml version="1.0" encoding="utf-8"?>
-<b:Sources xmlns:b="http://schemas.openxmlformats.org/officeDocument/2006/bibliography" xmlns="http://schemas.openxmlformats.org/officeDocument/2006/bibliography" SelectedStyle="\APA.XSL" StyleName="APA"/>
-</file>
-
-<file path=customXml/item3.xml><?xml version="1.0" encoding="utf-8"?>
-<?mso-contentType ?>
-<FormTemplates xmlns="http://schemas.microsoft.com/sharepoint/v3/contenttype/forms">
-  <Display>DocumentLibraryForm</Display>
-  <Edit>DocumentLibraryForm</Edit>
-  <New>DocumentLibraryForm</New>
-</FormTemplates>
-</file>
-
-<file path=customXml/item4.xml><?xml version="1.0" encoding="utf-8"?>
 <ct:contentTypeSchema xmlns:ct="http://schemas.microsoft.com/office/2006/metadata/contentType" xmlns:ma="http://schemas.microsoft.com/office/2006/metadata/properties/metaAttributes" ct:_="" ma:_="" ma:contentTypeName="Document" ma:contentTypeID="0x01010028CF8863FE80D443862C766289D5C103" ma:contentTypeVersion="10" ma:contentTypeDescription="Create a new document." ma:contentTypeScope="" ma:versionID="8a2047d5f74fa9c512f2fba272612958">
   <xsd:schema xmlns:xsd="http://www.w3.org/2001/XMLSchema" xmlns:xs="http://www.w3.org/2001/XMLSchema" xmlns:p="http://schemas.microsoft.com/office/2006/metadata/properties" xmlns:ns2="add2d6a7-7b55-4edd-8dbd-866f496cca7c" xmlns:ns3="909427d9-e6ba-4e64-8878-6b7e8f484364" targetNamespace="http://schemas.microsoft.com/office/2006/metadata/properties" ma:root="true" ma:fieldsID="14b5fea90ddb30a4390457f9c30a04e5" ns2:_="" ns3:_="">
     <xsd:import namespace="add2d6a7-7b55-4edd-8dbd-866f496cca7c"/>
@@ -6581,18 +6534,58 @@
 </ct:contentTypeSchema>
 </file>
 
+<file path=customXml/item2.xml><?xml version="1.0" encoding="utf-8"?>
+<?mso-contentType ?>
+<FormTemplates xmlns="http://schemas.microsoft.com/sharepoint/v3/contenttype/forms">
+  <Display>DocumentLibraryForm</Display>
+  <Edit>DocumentLibraryForm</Edit>
+  <New>DocumentLibraryForm</New>
+</FormTemplates>
+</file>
+
+<file path=customXml/item3.xml><?xml version="1.0" encoding="utf-8"?>
+<b:Sources xmlns:b="http://schemas.openxmlformats.org/officeDocument/2006/bibliography" xmlns="http://schemas.openxmlformats.org/officeDocument/2006/bibliography" SelectedStyle="\APA.XSL" StyleName="APA"/>
+</file>
+
+<file path=customXml/item4.xml><?xml version="1.0" encoding="utf-8"?>
+<p:properties xmlns:p="http://schemas.microsoft.com/office/2006/metadata/properties" xmlns:xsi="http://www.w3.org/2001/XMLSchema-instance" xmlns:pc="http://schemas.microsoft.com/office/infopath/2007/PartnerControls">
+  <documentManagement>
+    <TaxCatchAll xmlns="909427d9-e6ba-4e64-8878-6b7e8f484364" xsi:nil="true"/>
+    <lcf76f155ced4ddcb4097134ff3c332f xmlns="add2d6a7-7b55-4edd-8dbd-866f496cca7c">
+      <Terms xmlns="http://schemas.microsoft.com/office/infopath/2007/PartnerControls"/>
+    </lcf76f155ced4ddcb4097134ff3c332f>
+  </documentManagement>
+</p:properties>
+</file>
+
 <file path=customXml/itemProps1.xml><?xml version="1.0" encoding="utf-8"?>
-<ds:datastoreItem xmlns:ds="http://schemas.openxmlformats.org/officeDocument/2006/customXml" ds:itemID="{ABFB28AF-00BF-4587-8BF5-482939D797F3}">
+<ds:datastoreItem xmlns:ds="http://schemas.openxmlformats.org/officeDocument/2006/customXml" ds:itemID="{A1C7DE47-0D04-4BA5-B95D-73EE933254A0}">
   <ds:schemaRefs>
+    <ds:schemaRef ds:uri="http://schemas.microsoft.com/office/2006/metadata/contentType"/>
+    <ds:schemaRef ds:uri="http://schemas.microsoft.com/office/2006/metadata/properties/metaAttributes"/>
+    <ds:schemaRef ds:uri="http://www.w3.org/2001/XMLSchema"/>
     <ds:schemaRef ds:uri="http://schemas.microsoft.com/office/2006/metadata/properties"/>
+    <ds:schemaRef ds:uri="add2d6a7-7b55-4edd-8dbd-866f496cca7c"/>
+    <ds:schemaRef ds:uri="909427d9-e6ba-4e64-8878-6b7e8f484364"/>
+    <ds:schemaRef ds:uri="http://schemas.microsoft.com/office/2006/documentManagement/types"/>
     <ds:schemaRef ds:uri="http://schemas.microsoft.com/office/infopath/2007/PartnerControls"/>
-    <ds:schemaRef ds:uri="6c91c2ee-c101-4bca-987d-6f9df44d0547"/>
-    <ds:schemaRef ds:uri="d4eb0e3e-7b24-471b-8a03-5c499a9a5580"/>
+    <ds:schemaRef ds:uri="http://schemas.openxmlformats.org/package/2006/metadata/core-properties"/>
+    <ds:schemaRef ds:uri="http://purl.org/dc/elements/1.1/"/>
+    <ds:schemaRef ds:uri="http://purl.org/dc/terms/"/>
+    <ds:schemaRef ds:uri="http://schemas.microsoft.com/internal/obd"/>
   </ds:schemaRefs>
 </ds:datastoreItem>
 </file>
 
 <file path=customXml/itemProps2.xml><?xml version="1.0" encoding="utf-8"?>
+<ds:datastoreItem xmlns:ds="http://schemas.openxmlformats.org/officeDocument/2006/customXml" ds:itemID="{E9D78D93-5025-4AAC-95E9-87A1640AAEAA}">
+  <ds:schemaRefs>
+    <ds:schemaRef ds:uri="http://schemas.microsoft.com/sharepoint/v3/contenttype/forms"/>
+  </ds:schemaRefs>
+</ds:datastoreItem>
+</file>
+
+<file path=customXml/itemProps3.xml><?xml version="1.0" encoding="utf-8"?>
 <ds:datastoreItem xmlns:ds="http://schemas.openxmlformats.org/officeDocument/2006/customXml" ds:itemID="{29D41AD6-3F73-4724-A89D-64D4E78F2DA6}">
   <ds:schemaRefs>
     <ds:schemaRef ds:uri="http://schemas.openxmlformats.org/officeDocument/2006/bibliography"/>
@@ -6600,14 +6593,13 @@
 </ds:datastoreItem>
 </file>
 
-<file path=customXml/itemProps3.xml><?xml version="1.0" encoding="utf-8"?>
-<ds:datastoreItem xmlns:ds="http://schemas.openxmlformats.org/officeDocument/2006/customXml" ds:itemID="{E9D78D93-5025-4AAC-95E9-87A1640AAEAA}">
+<file path=customXml/itemProps4.xml><?xml version="1.0" encoding="utf-8"?>
+<ds:datastoreItem xmlns:ds="http://schemas.openxmlformats.org/officeDocument/2006/customXml" ds:itemID="{ABFB28AF-00BF-4587-8BF5-482939D797F3}">
   <ds:schemaRefs>
-    <ds:schemaRef ds:uri="http://schemas.microsoft.com/sharepoint/v3/contenttype/forms"/>
+    <ds:schemaRef ds:uri="http://schemas.microsoft.com/office/2006/metadata/properties"/>
+    <ds:schemaRef ds:uri="http://schemas.microsoft.com/office/infopath/2007/PartnerControls"/>
+    <ds:schemaRef ds:uri="909427d9-e6ba-4e64-8878-6b7e8f484364"/>
+    <ds:schemaRef ds:uri="add2d6a7-7b55-4edd-8dbd-866f496cca7c"/>
   </ds:schemaRefs>
 </ds:datastoreItem>
-</file>
-
-<file path=customXml/itemProps4.xml><?xml version="1.0" encoding="utf-8"?>
-<ds:datastoreItem xmlns:ds="http://schemas.openxmlformats.org/officeDocument/2006/customXml" ds:itemID="{A1C7DE47-0D04-4BA5-B95D-73EE933254A0}"/>
 </file>
</xml_diff>

<commit_message>
Added a bit more depth in the mathematical operations. Filled out the Task 1 cover sheet.
</commit_message>
<xml_diff>
--- a/Assessment Cover Sheet Template 2023 - Complex Game Systems - Task 1.docx
+++ b/Assessment Cover Sheet Template 2023 - Complex Game Systems - Task 1.docx
@@ -507,8 +507,17 @@
                     <w:sz w:val="20"/>
                     <w:szCs w:val="20"/>
                   </w:rPr>
-                  <w:t>Jesse James Donlevy</w:t>
+                  <w:t xml:space="preserve">Jesse James </w:t>
                 </w:r>
+                <w:proofErr w:type="spellStart"/>
+                <w:r>
+                  <w:rPr>
+                    <w:sz w:val="20"/>
+                    <w:szCs w:val="20"/>
+                  </w:rPr>
+                  <w:t>Donlevy</w:t>
+                </w:r>
+                <w:proofErr w:type="spellEnd"/>
               </w:p>
             </w:tc>
           </w:sdtContent>
@@ -1474,7 +1483,15 @@
               <w:sz w:val="20"/>
               <w:szCs w:val="20"/>
             </w:rPr>
-            <w:t>??/05/2023</w:t>
+            <w:t>09</w:t>
+          </w:r>
+          <w:r>
+            <w:rPr>
+              <w:rFonts w:ascii="Arial" w:hAnsi="Arial" w:cs="Arial"/>
+              <w:sz w:val="20"/>
+              <w:szCs w:val="20"/>
+            </w:rPr>
+            <w:t>/05/2023</w:t>
           </w:r>
         </w:sdtContent>
       </w:sdt>
@@ -1645,7 +1662,7 @@
           </w:rPr>
           <w:id w:val="1849211127"/>
           <w14:checkbox>
-            <w14:checked w14:val="0"/>
+            <w14:checked w14:val="1"/>
             <w14:checkedState w14:val="2612" w14:font="MS Gothic"/>
             <w14:uncheckedState w14:val="2610" w14:font="MS Gothic"/>
           </w14:checkbox>
@@ -1657,7 +1674,7 @@
               <w:b/>
               <w:sz w:val="40"/>
             </w:rPr>
-            <w:t>☐</w:t>
+            <w:t>☒</w:t>
           </w:r>
         </w:sdtContent>
       </w:sdt>
@@ -1674,44 +1691,24 @@
         <w:sdtPr>
           <w:rPr>
             <w:rStyle w:val="Style1"/>
+            <w:sz w:val="20"/>
+            <w:szCs w:val="20"/>
           </w:rPr>
           <w:id w:val="400572391"/>
           <w:placeholder>
             <w:docPart w:val="B07CC3DEC8C04F4B9C50BCF371A96571"/>
           </w:placeholder>
-          <w:showingPlcHdr/>
           <w:text w:multiLine="1"/>
         </w:sdtPr>
         <w:sdtContent>
           <w:r>
             <w:rPr>
-              <w:rStyle w:val="PlaceholderText"/>
-            </w:rPr>
-            <w:t xml:space="preserve">In a few short sentences or dot points, please describe </w:t>
-          </w:r>
-          <w:r>
-            <w:rPr>
-              <w:rStyle w:val="PlaceholderText"/>
-            </w:rPr>
-            <w:t xml:space="preserve">what you submitted for this </w:t>
-          </w:r>
-          <w:r>
-            <w:rPr>
-              <w:rStyle w:val="PlaceholderText"/>
-            </w:rPr>
-            <w:t xml:space="preserve">part of the </w:t>
-          </w:r>
-          <w:r>
-            <w:rPr>
-              <w:rStyle w:val="PlaceholderText"/>
-            </w:rPr>
-            <w:t>assessment</w:t>
-          </w:r>
-          <w:r>
-            <w:rPr>
-              <w:rStyle w:val="PlaceholderText"/>
-            </w:rPr>
-            <w:t>.</w:t>
+              <w:rStyle w:val="Style1"/>
+              <w:sz w:val="20"/>
+              <w:szCs w:val="20"/>
+            </w:rPr>
+            <w:br/>
+            <w:t>I have submitted a Brief of my Modular Complex System. In the Brief it lists and explains all the following points.</w:t>
           </w:r>
         </w:sdtContent>
       </w:sdt>
@@ -1739,7 +1736,7 @@
           </w:rPr>
           <w:id w:val="-409921034"/>
           <w14:checkbox>
-            <w14:checked w14:val="0"/>
+            <w14:checked w14:val="1"/>
             <w14:checkedState w14:val="2612" w14:font="MS Gothic"/>
             <w14:uncheckedState w14:val="2610" w14:font="MS Gothic"/>
           </w14:checkbox>
@@ -1751,7 +1748,7 @@
               <w:b/>
               <w:sz w:val="40"/>
             </w:rPr>
-            <w:t>☐</w:t>
+            <w:t>☒</w:t>
           </w:r>
         </w:sdtContent>
       </w:sdt>
@@ -1771,32 +1768,24 @@
         <w:sdtPr>
           <w:rPr>
             <w:rStyle w:val="Style1"/>
+            <w:sz w:val="20"/>
+            <w:szCs w:val="20"/>
           </w:rPr>
           <w:id w:val="-225375227"/>
           <w:placeholder>
             <w:docPart w:val="7E82E47E741A4BFFA8127131B60615CC"/>
           </w:placeholder>
-          <w:showingPlcHdr/>
           <w:text w:multiLine="1"/>
         </w:sdtPr>
         <w:sdtContent>
           <w:r>
             <w:rPr>
-              <w:rStyle w:val="PlaceholderText"/>
-            </w:rPr>
-            <w:t xml:space="preserve">In a few short sentences or dot points, please describe </w:t>
-          </w:r>
-          <w:r>
-            <w:rPr>
-              <w:rStyle w:val="PlaceholderText"/>
-            </w:rPr>
-            <w:t>what you submitted for this part of the assessment</w:t>
-          </w:r>
-          <w:r>
-            <w:rPr>
-              <w:rStyle w:val="PlaceholderText"/>
-            </w:rPr>
-            <w:t>.</w:t>
+              <w:rStyle w:val="Style1"/>
+              <w:sz w:val="20"/>
+              <w:szCs w:val="20"/>
+            </w:rPr>
+            <w:br/>
+            <w:t>In the Brief I have outlines the purpose of the Complex System I will be creating. It is a Deterministic replay system that is aiming to allow designers the ability to add a replay feature into their game.</w:t>
           </w:r>
         </w:sdtContent>
       </w:sdt>
@@ -1824,7 +1813,7 @@
           </w:rPr>
           <w:id w:val="778920994"/>
           <w14:checkbox>
-            <w14:checked w14:val="0"/>
+            <w14:checked w14:val="1"/>
             <w14:checkedState w14:val="2612" w14:font="MS Gothic"/>
             <w14:uncheckedState w14:val="2610" w14:font="MS Gothic"/>
           </w14:checkbox>
@@ -1836,7 +1825,7 @@
               <w:b/>
               <w:sz w:val="40"/>
             </w:rPr>
-            <w:t>☐</w:t>
+            <w:t>☒</w:t>
           </w:r>
         </w:sdtContent>
       </w:sdt>
@@ -1853,20 +1842,50 @@
         <w:sdtPr>
           <w:rPr>
             <w:rStyle w:val="Style1"/>
+            <w:sz w:val="20"/>
+            <w:szCs w:val="20"/>
           </w:rPr>
           <w:id w:val="-1118675617"/>
           <w:placeholder>
             <w:docPart w:val="C74AE782F93E44E2A7A1EC5EC8AFC4D8"/>
           </w:placeholder>
-          <w:showingPlcHdr/>
           <w:text w:multiLine="1"/>
         </w:sdtPr>
         <w:sdtContent>
           <w:r>
             <w:rPr>
-              <w:rStyle w:val="PlaceholderText"/>
-            </w:rPr>
-            <w:t>Identify if you will or won’t be using 3rd party libraries, if you are list them here</w:t>
+              <w:rStyle w:val="Style1"/>
+              <w:sz w:val="20"/>
+              <w:szCs w:val="20"/>
+            </w:rPr>
+            <w:br/>
+            <w:t xml:space="preserve">As I will be creating the system in and for Unity, I will be using Unity’s inbuilt libraries. I will also use System.IO as I will need </w:t>
+          </w:r>
+          <w:proofErr w:type="spellStart"/>
+          <w:r>
+            <w:rPr>
+              <w:rStyle w:val="Style1"/>
+              <w:sz w:val="20"/>
+              <w:szCs w:val="20"/>
+            </w:rPr>
+            <w:t>MemoryStream</w:t>
+          </w:r>
+          <w:proofErr w:type="spellEnd"/>
+          <w:r>
+            <w:rPr>
+              <w:rStyle w:val="Style1"/>
+              <w:sz w:val="20"/>
+              <w:szCs w:val="20"/>
+            </w:rPr>
+            <w:t xml:space="preserve"> </w:t>
+          </w:r>
+          <w:r>
+            <w:rPr>
+              <w:rStyle w:val="Style1"/>
+              <w:sz w:val="20"/>
+              <w:szCs w:val="20"/>
+            </w:rPr>
+            <w:t>and the functions associated to it.</w:t>
           </w:r>
         </w:sdtContent>
       </w:sdt>
@@ -1894,7 +1913,7 @@
           </w:rPr>
           <w:id w:val="515196079"/>
           <w14:checkbox>
-            <w14:checked w14:val="0"/>
+            <w14:checked w14:val="1"/>
             <w14:checkedState w14:val="2612" w14:font="MS Gothic"/>
             <w14:uncheckedState w14:val="2610" w14:font="MS Gothic"/>
           </w14:checkbox>
@@ -1906,7 +1925,7 @@
               <w:b/>
               <w:sz w:val="40"/>
             </w:rPr>
-            <w:t>☐</w:t>
+            <w:t>☒</w:t>
           </w:r>
         </w:sdtContent>
       </w:sdt>
@@ -1926,32 +1945,24 @@
         <w:sdtPr>
           <w:rPr>
             <w:rStyle w:val="Style1"/>
+            <w:sz w:val="20"/>
+            <w:szCs w:val="20"/>
           </w:rPr>
           <w:id w:val="817152418"/>
           <w:placeholder>
             <w:docPart w:val="CA129A64B5614C86B1E38DD653A3EAE7"/>
           </w:placeholder>
-          <w:showingPlcHdr/>
           <w:text w:multiLine="1"/>
         </w:sdtPr>
         <w:sdtContent>
           <w:r>
             <w:rPr>
-              <w:rStyle w:val="PlaceholderText"/>
-            </w:rPr>
-            <w:t xml:space="preserve">In a few short sentences or dot points, please describe </w:t>
-          </w:r>
-          <w:r>
-            <w:rPr>
-              <w:rStyle w:val="PlaceholderText"/>
-            </w:rPr>
-            <w:t>what you submitted for this part of the assessment</w:t>
-          </w:r>
-          <w:r>
-            <w:rPr>
-              <w:rStyle w:val="PlaceholderText"/>
-            </w:rPr>
-            <w:t>.</w:t>
+              <w:rStyle w:val="Style1"/>
+              <w:sz w:val="20"/>
+              <w:szCs w:val="20"/>
+            </w:rPr>
+            <w:br/>
+            <w:t>The system that I will be creating is very light of mathematical operations. The only operations that occur are the calculation of the change between the previous and current frame as well as the adding of the change to the game object each frame.</w:t>
           </w:r>
         </w:sdtContent>
       </w:sdt>
@@ -1979,7 +1990,7 @@
           </w:rPr>
           <w:id w:val="-36587519"/>
           <w14:checkbox>
-            <w14:checked w14:val="0"/>
+            <w14:checked w14:val="1"/>
             <w14:checkedState w14:val="2612" w14:font="MS Gothic"/>
             <w14:uncheckedState w14:val="2610" w14:font="MS Gothic"/>
           </w14:checkbox>
@@ -1991,7 +2002,7 @@
               <w:b/>
               <w:sz w:val="40"/>
             </w:rPr>
-            <w:t>☐</w:t>
+            <w:t>☒</w:t>
           </w:r>
         </w:sdtContent>
       </w:sdt>
@@ -2011,32 +2022,42 @@
         <w:sdtPr>
           <w:rPr>
             <w:rStyle w:val="Style1"/>
+            <w:sz w:val="20"/>
+            <w:szCs w:val="20"/>
           </w:rPr>
           <w:id w:val="1704747486"/>
           <w:placeholder>
             <w:docPart w:val="0611AD84EF3D4CF4B0D445E7F0C1F9DC"/>
           </w:placeholder>
-          <w:showingPlcHdr/>
           <w:text w:multiLine="1"/>
         </w:sdtPr>
         <w:sdtContent>
           <w:r>
             <w:rPr>
-              <w:rStyle w:val="PlaceholderText"/>
-            </w:rPr>
-            <w:t xml:space="preserve">In a few short sentences or dot points, please describe </w:t>
+              <w:rStyle w:val="Style1"/>
+              <w:sz w:val="20"/>
+              <w:szCs w:val="20"/>
+            </w:rPr>
+            <w:br/>
+            <w:t xml:space="preserve">I will be using an algorithm to optimise the system by cutting down on unnecessary data. I will only be saving the difference between the last frame and the current and use a bit in the </w:t>
           </w:r>
+          <w:proofErr w:type="spellStart"/>
           <w:r>
             <w:rPr>
-              <w:rStyle w:val="PlaceholderText"/>
-            </w:rPr>
-            <w:t>what you submitted for this part of the assessment</w:t>
+              <w:rStyle w:val="Style1"/>
+              <w:sz w:val="20"/>
+              <w:szCs w:val="20"/>
+            </w:rPr>
+            <w:t>MemoryStream</w:t>
           </w:r>
+          <w:proofErr w:type="spellEnd"/>
           <w:r>
             <w:rPr>
-              <w:rStyle w:val="PlaceholderText"/>
-            </w:rPr>
-            <w:t>.</w:t>
+              <w:rStyle w:val="Style1"/>
+              <w:sz w:val="20"/>
+              <w:szCs w:val="20"/>
+            </w:rPr>
+            <w:t xml:space="preserve"> to tell the algorithm if it needs to pull the data or skip it.</w:t>
           </w:r>
         </w:sdtContent>
       </w:sdt>
@@ -2064,7 +2085,7 @@
           </w:rPr>
           <w:id w:val="1928920771"/>
           <w14:checkbox>
-            <w14:checked w14:val="0"/>
+            <w14:checked w14:val="1"/>
             <w14:checkedState w14:val="2612" w14:font="MS Gothic"/>
             <w14:uncheckedState w14:val="2610" w14:font="MS Gothic"/>
           </w14:checkbox>
@@ -2076,7 +2097,7 @@
               <w:b/>
               <w:sz w:val="40"/>
             </w:rPr>
-            <w:t>☐</w:t>
+            <w:t>☒</w:t>
           </w:r>
         </w:sdtContent>
       </w:sdt>
@@ -2096,30 +2117,58 @@
         <w:sdtPr>
           <w:rPr>
             <w:rStyle w:val="Style1"/>
+            <w:sz w:val="20"/>
+            <w:szCs w:val="20"/>
           </w:rPr>
           <w:id w:val="-524558192"/>
           <w:placeholder>
             <w:docPart w:val="9EDAB812253B4C2C98505A63A28C5EC9"/>
           </w:placeholder>
-          <w:showingPlcHdr/>
           <w:text w:multiLine="1"/>
         </w:sdtPr>
         <w:sdtContent>
           <w:r>
             <w:rPr>
-              <w:rStyle w:val="PlaceholderText"/>
-            </w:rPr>
-            <w:t xml:space="preserve">In a few short sentences or dot points, please describe </w:t>
+              <w:rStyle w:val="Style1"/>
+              <w:sz w:val="20"/>
+              <w:szCs w:val="20"/>
+            </w:rPr>
+            <w:br/>
+            <w:t xml:space="preserve">In the brief I talked about how I will create </w:t>
           </w:r>
+          <w:proofErr w:type="spellStart"/>
           <w:r>
             <w:rPr>
-              <w:rStyle w:val="PlaceholderText"/>
-            </w:rPr>
-            <w:t>what you submitted for this part of the assessment</w:t>
+              <w:rStyle w:val="Style1"/>
+              <w:sz w:val="20"/>
+              <w:szCs w:val="20"/>
+            </w:rPr>
+            <w:t>presets</w:t>
           </w:r>
+          <w:proofErr w:type="spellEnd"/>
           <w:r>
             <w:rPr>
-              <w:rStyle w:val="PlaceholderText"/>
+              <w:rStyle w:val="Style1"/>
+              <w:sz w:val="20"/>
+              <w:szCs w:val="20"/>
+            </w:rPr>
+            <w:t xml:space="preserve"> that the user can use and how I will add documentation that will guide the user in making their own </w:t>
+          </w:r>
+          <w:proofErr w:type="spellStart"/>
+          <w:r>
+            <w:rPr>
+              <w:rStyle w:val="Style1"/>
+              <w:sz w:val="20"/>
+              <w:szCs w:val="20"/>
+            </w:rPr>
+            <w:t>presets</w:t>
+          </w:r>
+          <w:proofErr w:type="spellEnd"/>
+          <w:r>
+            <w:rPr>
+              <w:rStyle w:val="Style1"/>
+              <w:sz w:val="20"/>
+              <w:szCs w:val="20"/>
             </w:rPr>
             <w:t>.</w:t>
           </w:r>
@@ -2149,7 +2198,7 @@
           </w:rPr>
           <w:id w:val="902027650"/>
           <w14:checkbox>
-            <w14:checked w14:val="0"/>
+            <w14:checked w14:val="1"/>
             <w14:checkedState w14:val="2612" w14:font="MS Gothic"/>
             <w14:uncheckedState w14:val="2610" w14:font="MS Gothic"/>
           </w14:checkbox>
@@ -2161,7 +2210,7 @@
               <w:b/>
               <w:sz w:val="40"/>
             </w:rPr>
-            <w:t>☐</w:t>
+            <w:t>☒</w:t>
           </w:r>
         </w:sdtContent>
       </w:sdt>
@@ -2184,65 +2233,27 @@
         <w:sdtPr>
           <w:rPr>
             <w:rStyle w:val="Style1"/>
+            <w:sz w:val="20"/>
+            <w:szCs w:val="20"/>
           </w:rPr>
           <w:id w:val="-1286117215"/>
           <w:placeholder>
             <w:docPart w:val="FECAADAD59B243659830E8AE1120C562"/>
           </w:placeholder>
-          <w:showingPlcHdr/>
           <w:text w:multiLine="1"/>
         </w:sdtPr>
         <w:sdtContent>
           <w:r>
             <w:rPr>
-              <w:rStyle w:val="PlaceholderText"/>
-            </w:rPr>
-            <w:t xml:space="preserve">In a few short sentences or dot points, please describe </w:t>
-          </w:r>
-          <w:r>
-            <w:rPr>
-              <w:rStyle w:val="PlaceholderText"/>
-            </w:rPr>
-            <w:t>what you submitted for this part of the assessment</w:t>
-          </w:r>
-          <w:r>
-            <w:rPr>
-              <w:rStyle w:val="PlaceholderText"/>
-            </w:rPr>
-            <w:t>.</w:t>
+              <w:rStyle w:val="Style1"/>
+              <w:sz w:val="20"/>
+              <w:szCs w:val="20"/>
+            </w:rPr>
+            <w:br/>
+            <w:t>The system will be put together as a Unity Package. It will contain the scripts that are needed and an example scene with a working replay system. Because it is a Unity Package it will be easy for any user to just download and import it into their project from the Unity Package Manager.</w:t>
           </w:r>
         </w:sdtContent>
       </w:sdt>
-    </w:p>
-    <w:p>
-      <w:pPr>
-        <w:spacing w:after="0"/>
-        <w:rPr>
-          <w:rFonts w:ascii="Arial" w:hAnsi="Arial" w:cs="Arial"/>
-          <w:sz w:val="20"/>
-          <w:szCs w:val="20"/>
-        </w:rPr>
-      </w:pPr>
-    </w:p>
-    <w:p>
-      <w:pPr>
-        <w:spacing w:after="0"/>
-        <w:rPr>
-          <w:rFonts w:ascii="Arial" w:hAnsi="Arial" w:cs="Arial"/>
-          <w:sz w:val="20"/>
-          <w:szCs w:val="20"/>
-        </w:rPr>
-      </w:pPr>
-    </w:p>
-    <w:p>
-      <w:pPr>
-        <w:spacing w:after="0"/>
-        <w:rPr>
-          <w:rFonts w:ascii="Arial" w:hAnsi="Arial" w:cs="Arial"/>
-          <w:sz w:val="20"/>
-          <w:szCs w:val="20"/>
-        </w:rPr>
-      </w:pPr>
     </w:p>
     <w:p>
       <w:pPr>
@@ -2365,7 +2376,15 @@
               <w:sz w:val="20"/>
               <w:szCs w:val="20"/>
             </w:rPr>
-            <w:t>??/05/2023</w:t>
+            <w:t>09</w:t>
+          </w:r>
+          <w:r>
+            <w:rPr>
+              <w:rFonts w:ascii="Arial" w:hAnsi="Arial" w:cs="Arial"/>
+              <w:sz w:val="20"/>
+              <w:szCs w:val="20"/>
+            </w:rPr>
+            <w:t>/05/2023</w:t>
           </w:r>
         </w:sdtContent>
       </w:sdt>
@@ -5170,6 +5189,7 @@
     <w:rsid w:val="009955CD"/>
     <w:rsid w:val="00AC353C"/>
     <w:rsid w:val="00B17955"/>
+    <w:rsid w:val="00B371D2"/>
     <w:rsid w:val="00BA12BB"/>
     <w:rsid w:val="00BD241D"/>
     <w:rsid w:val="00D566F3"/>
@@ -6330,6 +6350,15 @@
 </file>
 
 <file path=customXml/item1.xml><?xml version="1.0" encoding="utf-8"?>
+<?mso-contentType ?>
+<FormTemplates xmlns="http://schemas.microsoft.com/sharepoint/v3/contenttype/forms">
+  <Display>DocumentLibraryForm</Display>
+  <Edit>DocumentLibraryForm</Edit>
+  <New>DocumentLibraryForm</New>
+</FormTemplates>
+</file>
+
+<file path=customXml/item2.xml><?xml version="1.0" encoding="utf-8"?>
 <ct:contentTypeSchema xmlns:ct="http://schemas.microsoft.com/office/2006/metadata/contentType" xmlns:ma="http://schemas.microsoft.com/office/2006/metadata/properties/metaAttributes" ct:_="" ma:_="" ma:contentTypeName="Document" ma:contentTypeID="0x01010028CF8863FE80D443862C766289D5C103" ma:contentTypeVersion="10" ma:contentTypeDescription="Create a new document." ma:contentTypeScope="" ma:versionID="8a2047d5f74fa9c512f2fba272612958">
   <xsd:schema xmlns:xsd="http://www.w3.org/2001/XMLSchema" xmlns:xs="http://www.w3.org/2001/XMLSchema" xmlns:p="http://schemas.microsoft.com/office/2006/metadata/properties" xmlns:ns2="add2d6a7-7b55-4edd-8dbd-866f496cca7c" xmlns:ns3="909427d9-e6ba-4e64-8878-6b7e8f484364" targetNamespace="http://schemas.microsoft.com/office/2006/metadata/properties" ma:root="true" ma:fieldsID="14b5fea90ddb30a4390457f9c30a04e5" ns2:_="" ns3:_="">
     <xsd:import namespace="add2d6a7-7b55-4edd-8dbd-866f496cca7c"/>
@@ -6534,20 +6563,7 @@
 </ct:contentTypeSchema>
 </file>
 
-<file path=customXml/item2.xml><?xml version="1.0" encoding="utf-8"?>
-<?mso-contentType ?>
-<FormTemplates xmlns="http://schemas.microsoft.com/sharepoint/v3/contenttype/forms">
-  <Display>DocumentLibraryForm</Display>
-  <Edit>DocumentLibraryForm</Edit>
-  <New>DocumentLibraryForm</New>
-</FormTemplates>
-</file>
-
 <file path=customXml/item3.xml><?xml version="1.0" encoding="utf-8"?>
-<b:Sources xmlns:b="http://schemas.openxmlformats.org/officeDocument/2006/bibliography" xmlns="http://schemas.openxmlformats.org/officeDocument/2006/bibliography" SelectedStyle="\APA.XSL" StyleName="APA"/>
-</file>
-
-<file path=customXml/item4.xml><?xml version="1.0" encoding="utf-8"?>
 <p:properties xmlns:p="http://schemas.microsoft.com/office/2006/metadata/properties" xmlns:xsi="http://www.w3.org/2001/XMLSchema-instance" xmlns:pc="http://schemas.microsoft.com/office/infopath/2007/PartnerControls">
   <documentManagement>
     <TaxCatchAll xmlns="909427d9-e6ba-4e64-8878-6b7e8f484364" xsi:nil="true"/>
@@ -6558,7 +6574,19 @@
 </p:properties>
 </file>
 
+<file path=customXml/item4.xml><?xml version="1.0" encoding="utf-8"?>
+<b:Sources xmlns:b="http://schemas.openxmlformats.org/officeDocument/2006/bibliography" xmlns="http://schemas.openxmlformats.org/officeDocument/2006/bibliography" SelectedStyle="\APA.XSL" StyleName="APA"/>
+</file>
+
 <file path=customXml/itemProps1.xml><?xml version="1.0" encoding="utf-8"?>
+<ds:datastoreItem xmlns:ds="http://schemas.openxmlformats.org/officeDocument/2006/customXml" ds:itemID="{E9D78D93-5025-4AAC-95E9-87A1640AAEAA}">
+  <ds:schemaRefs>
+    <ds:schemaRef ds:uri="http://schemas.microsoft.com/sharepoint/v3/contenttype/forms"/>
+  </ds:schemaRefs>
+</ds:datastoreItem>
+</file>
+
+<file path=customXml/itemProps2.xml><?xml version="1.0" encoding="utf-8"?>
 <ds:datastoreItem xmlns:ds="http://schemas.openxmlformats.org/officeDocument/2006/customXml" ds:itemID="{A1C7DE47-0D04-4BA5-B95D-73EE933254A0}">
   <ds:schemaRefs>
     <ds:schemaRef ds:uri="http://schemas.microsoft.com/office/2006/metadata/contentType"/>
@@ -6577,23 +6605,7 @@
 </ds:datastoreItem>
 </file>
 
-<file path=customXml/itemProps2.xml><?xml version="1.0" encoding="utf-8"?>
-<ds:datastoreItem xmlns:ds="http://schemas.openxmlformats.org/officeDocument/2006/customXml" ds:itemID="{E9D78D93-5025-4AAC-95E9-87A1640AAEAA}">
-  <ds:schemaRefs>
-    <ds:schemaRef ds:uri="http://schemas.microsoft.com/sharepoint/v3/contenttype/forms"/>
-  </ds:schemaRefs>
-</ds:datastoreItem>
-</file>
-
 <file path=customXml/itemProps3.xml><?xml version="1.0" encoding="utf-8"?>
-<ds:datastoreItem xmlns:ds="http://schemas.openxmlformats.org/officeDocument/2006/customXml" ds:itemID="{29D41AD6-3F73-4724-A89D-64D4E78F2DA6}">
-  <ds:schemaRefs>
-    <ds:schemaRef ds:uri="http://schemas.openxmlformats.org/officeDocument/2006/bibliography"/>
-  </ds:schemaRefs>
-</ds:datastoreItem>
-</file>
-
-<file path=customXml/itemProps4.xml><?xml version="1.0" encoding="utf-8"?>
 <ds:datastoreItem xmlns:ds="http://schemas.openxmlformats.org/officeDocument/2006/customXml" ds:itemID="{ABFB28AF-00BF-4587-8BF5-482939D797F3}">
   <ds:schemaRefs>
     <ds:schemaRef ds:uri="http://schemas.microsoft.com/office/2006/metadata/properties"/>
@@ -6602,4 +6614,12 @@
     <ds:schemaRef ds:uri="add2d6a7-7b55-4edd-8dbd-866f496cca7c"/>
   </ds:schemaRefs>
 </ds:datastoreItem>
+</file>
+
+<file path=customXml/itemProps4.xml><?xml version="1.0" encoding="utf-8"?>
+<ds:datastoreItem xmlns:ds="http://schemas.openxmlformats.org/officeDocument/2006/customXml" ds:itemID="{29D41AD6-3F73-4724-A89D-64D4E78F2DA6}">
+  <ds:schemaRefs>
+    <ds:schemaRef ds:uri="http://schemas.openxmlformats.org/officeDocument/2006/bibliography"/>
+  </ds:schemaRefs>
+</ds:datastoreItem>
 </file>
</xml_diff>